<commit_message>
home 3 final update
</commit_message>
<xml_diff>
--- a/TableHW3.docx
+++ b/TableHW3.docx
@@ -1,6 +1,6 @@
 
 <file path=word/document.xml><?xml version="1.0" encoding="utf-8"?>
-<w:document xmlns:wpc="http://schemas.microsoft.com/office/word/2010/wordprocessingCanvas" xmlns:cx="http://schemas.microsoft.com/office/drawing/2014/chartex" xmlns:cx1="http://schemas.microsoft.com/office/drawing/2015/9/8/chartex" xmlns:mc="http://schemas.openxmlformats.org/markup-compatibility/2006" xmlns:o="urn:schemas-microsoft-com:office:office" xmlns:r="http://schemas.openxmlformats.org/officeDocument/2006/relationships" xmlns:m="http://schemas.openxmlformats.org/officeDocument/2006/math" xmlns:v="urn:schemas-microsoft-com:vml" xmlns:wp14="http://schemas.microsoft.com/office/word/2010/wordprocessingDrawing" xmlns:wp="http://schemas.openxmlformats.org/drawingml/2006/wordprocessingDrawing" xmlns:w10="urn:schemas-microsoft-com:office:word" xmlns:w="http://schemas.openxmlformats.org/wordprocessingml/2006/main" xmlns:w14="http://schemas.microsoft.com/office/word/2010/wordml" xmlns:w15="http://schemas.microsoft.com/office/word/2012/wordml" xmlns:w16se="http://schemas.microsoft.com/office/word/2015/wordml/symex" xmlns:wpg="http://schemas.microsoft.com/office/word/2010/wordprocessingGroup" xmlns:wpi="http://schemas.microsoft.com/office/word/2010/wordprocessingInk" xmlns:wne="http://schemas.microsoft.com/office/word/2006/wordml" xmlns:wps="http://schemas.microsoft.com/office/word/2010/wordprocessingShape" mc:Ignorable="w14 w15 w16se wp14">
+<w:document xmlns:wpc="http://schemas.microsoft.com/office/word/2010/wordprocessingCanvas" xmlns:cx="http://schemas.microsoft.com/office/drawing/2014/chartex" xmlns:cx1="http://schemas.microsoft.com/office/drawing/2015/9/8/chartex" xmlns:cx2="http://schemas.microsoft.com/office/drawing/2015/10/21/chartex" xmlns:cx3="http://schemas.microsoft.com/office/drawing/2016/5/9/chartex" xmlns:cx4="http://schemas.microsoft.com/office/drawing/2016/5/10/chartex" xmlns:cx5="http://schemas.microsoft.com/office/drawing/2016/5/11/chartex" xmlns:cx6="http://schemas.microsoft.com/office/drawing/2016/5/12/chartex" xmlns:cx7="http://schemas.microsoft.com/office/drawing/2016/5/13/chartex" xmlns:cx8="http://schemas.microsoft.com/office/drawing/2016/5/14/chartex" xmlns:mc="http://schemas.openxmlformats.org/markup-compatibility/2006" xmlns:aink="http://schemas.microsoft.com/office/drawing/2016/ink" xmlns:am3d="http://schemas.microsoft.com/office/drawing/2017/model3d" xmlns:o="urn:schemas-microsoft-com:office:office" xmlns:r="http://schemas.openxmlformats.org/officeDocument/2006/relationships" xmlns:m="http://schemas.openxmlformats.org/officeDocument/2006/math" xmlns:v="urn:schemas-microsoft-com:vml" xmlns:wp14="http://schemas.microsoft.com/office/word/2010/wordprocessingDrawing" xmlns:wp="http://schemas.openxmlformats.org/drawingml/2006/wordprocessingDrawing" xmlns:w10="urn:schemas-microsoft-com:office:word" xmlns:w="http://schemas.openxmlformats.org/wordprocessingml/2006/main" xmlns:w14="http://schemas.microsoft.com/office/word/2010/wordml" xmlns:w15="http://schemas.microsoft.com/office/word/2012/wordml" xmlns:w16cex="http://schemas.microsoft.com/office/word/2018/wordml/cex" xmlns:w16cid="http://schemas.microsoft.com/office/word/2016/wordml/cid" xmlns:w16="http://schemas.microsoft.com/office/word/2018/wordml" xmlns:w16se="http://schemas.microsoft.com/office/word/2015/wordml/symex" xmlns:wpg="http://schemas.microsoft.com/office/word/2010/wordprocessingGroup" xmlns:wpi="http://schemas.microsoft.com/office/word/2010/wordprocessingInk" xmlns:wne="http://schemas.microsoft.com/office/word/2006/wordml" xmlns:wps="http://schemas.microsoft.com/office/word/2010/wordprocessingShape" mc:Ignorable="w14 w15 w16se w16cid w16 w16cex wp14">
   <w:body>
     <w:p>
       <w:pPr>
@@ -281,6 +281,7 @@
         </w:rPr>
         <w:t xml:space="preserve">with </w:t>
       </w:r>
+      <w:proofErr w:type="spellStart"/>
       <w:r>
         <w:rPr>
           <w:color w:val="000000" w:themeColor="text1"/>
@@ -297,10 +298,18 @@
           <w:szCs w:val="24"/>
           <w:lang w:val="en-US"/>
         </w:rPr>
-        <w:t>rt equals to the optimal k and with</w:t>
-      </w:r>
-      <w:bookmarkStart w:id="0" w:name="_GoBack"/>
-      <w:bookmarkEnd w:id="0"/>
+        <w:t>rt</w:t>
+      </w:r>
+      <w:proofErr w:type="spellEnd"/>
+      <w:r>
+        <w:rPr>
+          <w:color w:val="000000" w:themeColor="text1"/>
+          <w:sz w:val="24"/>
+          <w:szCs w:val="24"/>
+          <w:lang w:val="en-US"/>
+        </w:rPr>
+        <w:t xml:space="preserve"> equals to the optimal k and with</w:t>
+      </w:r>
       <w:r>
         <w:rPr>
           <w:color w:val="000000" w:themeColor="text1"/>
@@ -328,6 +337,7 @@
         </w:rPr>
         <w:t xml:space="preserve"> </w:t>
       </w:r>
+      <w:proofErr w:type="spellStart"/>
       <w:r>
         <w:rPr>
           <w:color w:val="000000" w:themeColor="text1"/>
@@ -337,6 +347,7 @@
         </w:rPr>
         <w:t>iter</w:t>
       </w:r>
+      <w:proofErr w:type="spellEnd"/>
       <w:r>
         <w:rPr>
           <w:color w:val="000000" w:themeColor="text1"/>
@@ -394,7 +405,17 @@
           <w:szCs w:val="24"/>
           <w:lang w:val="en-US"/>
         </w:rPr>
-        <w:t xml:space="preserve"> = …</w:t>
+        <w:t xml:space="preserve"> =</w:t>
+      </w:r>
+      <w:r>
+        <w:rPr>
+          <w:b/>
+          <w:color w:val="000000" w:themeColor="text1"/>
+          <w:sz w:val="24"/>
+          <w:szCs w:val="24"/>
+          <w:lang w:val="en-US"/>
+        </w:rPr>
+        <w:t xml:space="preserve"> 10</w:t>
       </w:r>
     </w:p>
     <w:p>
@@ -416,7 +437,27 @@
           <w:szCs w:val="24"/>
           <w:lang w:val="en-US"/>
         </w:rPr>
-        <w:t>Silhouette = …</w:t>
+        <w:t>Silhouette =</w:t>
+      </w:r>
+      <w:r>
+        <w:rPr>
+          <w:b/>
+          <w:color w:val="000000" w:themeColor="text1"/>
+          <w:sz w:val="24"/>
+          <w:szCs w:val="24"/>
+          <w:lang w:val="en-US"/>
+        </w:rPr>
+        <w:t xml:space="preserve"> </w:t>
+      </w:r>
+      <w:r>
+        <w:rPr>
+          <w:b/>
+          <w:color w:val="000000" w:themeColor="text1"/>
+          <w:sz w:val="24"/>
+          <w:szCs w:val="24"/>
+          <w:lang w:val="en-US"/>
+        </w:rPr>
+        <w:t>0.9984150376628058</w:t>
       </w:r>
     </w:p>
     <w:p>
@@ -438,7 +479,39 @@
           <w:szCs w:val="24"/>
           <w:lang w:val="en-US"/>
         </w:rPr>
-        <w:t>Time to read the input (in ms) = …</w:t>
+        <w:t xml:space="preserve">Time to read the input (in </w:t>
+      </w:r>
+      <w:proofErr w:type="spellStart"/>
+      <w:r>
+        <w:rPr>
+          <w:b/>
+          <w:color w:val="000000" w:themeColor="text1"/>
+          <w:sz w:val="24"/>
+          <w:szCs w:val="24"/>
+          <w:lang w:val="en-US"/>
+        </w:rPr>
+        <w:t>ms</w:t>
+      </w:r>
+      <w:proofErr w:type="spellEnd"/>
+      <w:r>
+        <w:rPr>
+          <w:b/>
+          <w:color w:val="000000" w:themeColor="text1"/>
+          <w:sz w:val="24"/>
+          <w:szCs w:val="24"/>
+          <w:lang w:val="en-US"/>
+        </w:rPr>
+        <w:t>) =</w:t>
+      </w:r>
+      <w:r>
+        <w:rPr>
+          <w:b/>
+          <w:color w:val="000000" w:themeColor="text1"/>
+          <w:sz w:val="24"/>
+          <w:szCs w:val="24"/>
+          <w:lang w:val="en-US"/>
+        </w:rPr>
+        <w:t xml:space="preserve"> 61</w:t>
       </w:r>
     </w:p>
     <w:p>
@@ -460,7 +533,39 @@
           <w:szCs w:val="24"/>
           <w:lang w:val="en-US"/>
         </w:rPr>
-        <w:t xml:space="preserve">Time to compute clustering (in ms) = </w:t>
+        <w:t xml:space="preserve">Time to compute clustering (in </w:t>
+      </w:r>
+      <w:proofErr w:type="spellStart"/>
+      <w:r>
+        <w:rPr>
+          <w:b/>
+          <w:color w:val="000000" w:themeColor="text1"/>
+          <w:sz w:val="24"/>
+          <w:szCs w:val="24"/>
+          <w:lang w:val="en-US"/>
+        </w:rPr>
+        <w:t>ms</w:t>
+      </w:r>
+      <w:proofErr w:type="spellEnd"/>
+      <w:r>
+        <w:rPr>
+          <w:b/>
+          <w:color w:val="000000" w:themeColor="text1"/>
+          <w:sz w:val="24"/>
+          <w:szCs w:val="24"/>
+          <w:lang w:val="en-US"/>
+        </w:rPr>
+        <w:t xml:space="preserve">) = </w:t>
+      </w:r>
+      <w:r>
+        <w:rPr>
+          <w:b/>
+          <w:color w:val="000000" w:themeColor="text1"/>
+          <w:sz w:val="24"/>
+          <w:szCs w:val="24"/>
+          <w:lang w:val="en-US"/>
+        </w:rPr>
+        <w:t>13087</w:t>
       </w:r>
     </w:p>
     <w:p>
@@ -482,7 +587,39 @@
           <w:szCs w:val="24"/>
           <w:lang w:val="en-US"/>
         </w:rPr>
-        <w:t xml:space="preserve">Time to compute the silhouette (in ms) = </w:t>
+        <w:t xml:space="preserve">Time to compute the silhouette (in </w:t>
+      </w:r>
+      <w:proofErr w:type="spellStart"/>
+      <w:r>
+        <w:rPr>
+          <w:b/>
+          <w:color w:val="000000" w:themeColor="text1"/>
+          <w:sz w:val="24"/>
+          <w:szCs w:val="24"/>
+          <w:lang w:val="en-US"/>
+        </w:rPr>
+        <w:t>ms</w:t>
+      </w:r>
+      <w:proofErr w:type="spellEnd"/>
+      <w:r>
+        <w:rPr>
+          <w:b/>
+          <w:color w:val="000000" w:themeColor="text1"/>
+          <w:sz w:val="24"/>
+          <w:szCs w:val="24"/>
+          <w:lang w:val="en-US"/>
+        </w:rPr>
+        <w:t xml:space="preserve">) = </w:t>
+      </w:r>
+      <w:r>
+        <w:rPr>
+          <w:b/>
+          <w:color w:val="000000" w:themeColor="text1"/>
+          <w:sz w:val="24"/>
+          <w:szCs w:val="24"/>
+          <w:lang w:val="en-US"/>
+        </w:rPr>
+        <w:t>5734</w:t>
       </w:r>
     </w:p>
     <w:p>
@@ -668,6 +805,7 @@
         </w:rPr>
         <w:t xml:space="preserve"> </w:t>
       </w:r>
+      <w:proofErr w:type="spellStart"/>
       <w:r>
         <w:rPr>
           <w:color w:val="000000" w:themeColor="text1"/>
@@ -677,6 +815,7 @@
         </w:rPr>
         <w:t>iter</w:t>
       </w:r>
+      <w:proofErr w:type="spellEnd"/>
       <w:r>
         <w:rPr>
           <w:color w:val="000000" w:themeColor="text1"/>
@@ -725,7 +864,7 @@
     </w:p>
     <w:tbl>
       <w:tblPr>
-        <w:tblStyle w:val="Grigliatabella"/>
+        <w:tblStyle w:val="TableGrid"/>
         <w:tblpPr w:leftFromText="141" w:rightFromText="141" w:vertAnchor="text" w:horzAnchor="margin" w:tblpXSpec="center" w:tblpY="15"/>
         <w:tblW w:w="9645" w:type="dxa"/>
         <w:tblLayout w:type="fixed"/>
@@ -773,8 +912,17 @@
                 <w:b/>
                 <w:color w:val="000000" w:themeColor="text1"/>
               </w:rPr>
-              <w:t>2 executors</w:t>
-            </w:r>
+              <w:t xml:space="preserve">2 </w:t>
+            </w:r>
+            <w:proofErr w:type="spellStart"/>
+            <w:r>
+              <w:rPr>
+                <w:b/>
+                <w:color w:val="000000" w:themeColor="text1"/>
+              </w:rPr>
+              <w:t>executors</w:t>
+            </w:r>
+            <w:proofErr w:type="spellEnd"/>
           </w:p>
         </w:tc>
         <w:tc>
@@ -794,8 +942,17 @@
                 <w:b/>
                 <w:color w:val="000000" w:themeColor="text1"/>
               </w:rPr>
-              <w:t>4 executors</w:t>
-            </w:r>
+              <w:t xml:space="preserve">4 </w:t>
+            </w:r>
+            <w:proofErr w:type="spellStart"/>
+            <w:r>
+              <w:rPr>
+                <w:b/>
+                <w:color w:val="000000" w:themeColor="text1"/>
+              </w:rPr>
+              <w:t>executors</w:t>
+            </w:r>
+            <w:proofErr w:type="spellEnd"/>
           </w:p>
         </w:tc>
         <w:tc>
@@ -815,8 +972,17 @@
                 <w:b/>
                 <w:color w:val="000000" w:themeColor="text1"/>
               </w:rPr>
-              <w:t>8 executors</w:t>
-            </w:r>
+              <w:t xml:space="preserve">8 </w:t>
+            </w:r>
+            <w:proofErr w:type="spellStart"/>
+            <w:r>
+              <w:rPr>
+                <w:b/>
+                <w:color w:val="000000" w:themeColor="text1"/>
+              </w:rPr>
+              <w:t>executors</w:t>
+            </w:r>
+            <w:proofErr w:type="spellEnd"/>
           </w:p>
         </w:tc>
         <w:tc>
@@ -845,8 +1011,17 @@
                 <w:b/>
                 <w:color w:val="000000" w:themeColor="text1"/>
               </w:rPr>
-              <w:t xml:space="preserve"> executors</w:t>
-            </w:r>
+              <w:t xml:space="preserve"> </w:t>
+            </w:r>
+            <w:proofErr w:type="spellStart"/>
+            <w:r>
+              <w:rPr>
+                <w:b/>
+                <w:color w:val="000000" w:themeColor="text1"/>
+              </w:rPr>
+              <w:t>executors</w:t>
+            </w:r>
+            <w:proofErr w:type="spellEnd"/>
           </w:p>
         </w:tc>
       </w:tr>
@@ -880,7 +1055,25 @@
                 <w:color w:val="000000" w:themeColor="text1"/>
                 <w:lang w:val="en-US"/>
               </w:rPr>
-              <w:t xml:space="preserve"> (in ms)</w:t>
+              <w:t xml:space="preserve"> (in </w:t>
+            </w:r>
+            <w:proofErr w:type="spellStart"/>
+            <w:r>
+              <w:rPr>
+                <w:b/>
+                <w:color w:val="000000" w:themeColor="text1"/>
+                <w:lang w:val="en-US"/>
+              </w:rPr>
+              <w:t>ms</w:t>
+            </w:r>
+            <w:proofErr w:type="spellEnd"/>
+            <w:r>
+              <w:rPr>
+                <w:b/>
+                <w:color w:val="000000" w:themeColor="text1"/>
+                <w:lang w:val="en-US"/>
+              </w:rPr>
+              <w:t>)</w:t>
             </w:r>
           </w:p>
         </w:tc>
@@ -896,6 +1089,13 @@
                 <w:lang w:val="en-US"/>
               </w:rPr>
             </w:pPr>
+            <w:r>
+              <w:rPr>
+                <w:color w:val="000000" w:themeColor="text1"/>
+                <w:lang w:val="en-US"/>
+              </w:rPr>
+              <w:t>75</w:t>
+            </w:r>
           </w:p>
         </w:tc>
         <w:tc>
@@ -910,6 +1110,13 @@
                 <w:lang w:val="en-US"/>
               </w:rPr>
             </w:pPr>
+            <w:r>
+              <w:rPr>
+                <w:color w:val="000000" w:themeColor="text1"/>
+                <w:lang w:val="en-US"/>
+              </w:rPr>
+              <w:t>59</w:t>
+            </w:r>
           </w:p>
         </w:tc>
         <w:tc>
@@ -924,6 +1131,13 @@
                 <w:lang w:val="en-US"/>
               </w:rPr>
             </w:pPr>
+            <w:r>
+              <w:rPr>
+                <w:color w:val="000000" w:themeColor="text1"/>
+                <w:lang w:val="en-US"/>
+              </w:rPr>
+              <w:t>61</w:t>
+            </w:r>
           </w:p>
         </w:tc>
         <w:tc>
@@ -938,6 +1152,13 @@
                 <w:lang w:val="en-US"/>
               </w:rPr>
             </w:pPr>
+            <w:r>
+              <w:rPr>
+                <w:color w:val="000000" w:themeColor="text1"/>
+                <w:lang w:val="en-US"/>
+              </w:rPr>
+              <w:t>63</w:t>
+            </w:r>
           </w:p>
         </w:tc>
       </w:tr>
@@ -979,7 +1200,25 @@
                 <w:color w:val="000000" w:themeColor="text1"/>
                 <w:lang w:val="en-US"/>
               </w:rPr>
-              <w:t xml:space="preserve"> (in ms)</w:t>
+              <w:t xml:space="preserve"> (in </w:t>
+            </w:r>
+            <w:proofErr w:type="spellStart"/>
+            <w:r>
+              <w:rPr>
+                <w:b/>
+                <w:color w:val="000000" w:themeColor="text1"/>
+                <w:lang w:val="en-US"/>
+              </w:rPr>
+              <w:t>ms</w:t>
+            </w:r>
+            <w:proofErr w:type="spellEnd"/>
+            <w:r>
+              <w:rPr>
+                <w:b/>
+                <w:color w:val="000000" w:themeColor="text1"/>
+                <w:lang w:val="en-US"/>
+              </w:rPr>
+              <w:t>)</w:t>
             </w:r>
           </w:p>
         </w:tc>
@@ -995,6 +1234,13 @@
                 <w:lang w:val="en-US"/>
               </w:rPr>
             </w:pPr>
+            <w:r>
+              <w:rPr>
+                <w:color w:val="000000" w:themeColor="text1"/>
+                <w:lang w:val="en-US"/>
+              </w:rPr>
+              <w:t>109367</w:t>
+            </w:r>
           </w:p>
         </w:tc>
         <w:tc>
@@ -1009,6 +1255,13 @@
                 <w:lang w:val="en-US"/>
               </w:rPr>
             </w:pPr>
+            <w:r>
+              <w:rPr>
+                <w:color w:val="000000" w:themeColor="text1"/>
+                <w:lang w:val="en-US"/>
+              </w:rPr>
+              <w:t>91035</w:t>
+            </w:r>
           </w:p>
         </w:tc>
         <w:tc>
@@ -1023,6 +1276,13 @@
                 <w:lang w:val="en-US"/>
               </w:rPr>
             </w:pPr>
+            <w:r>
+              <w:rPr>
+                <w:color w:val="000000" w:themeColor="text1"/>
+                <w:lang w:val="en-US"/>
+              </w:rPr>
+              <w:t>60339</w:t>
+            </w:r>
           </w:p>
         </w:tc>
         <w:tc>
@@ -1037,6 +1297,13 @@
                 <w:lang w:val="en-US"/>
               </w:rPr>
             </w:pPr>
+            <w:r>
+              <w:rPr>
+                <w:color w:val="000000" w:themeColor="text1"/>
+                <w:lang w:val="en-US"/>
+              </w:rPr>
+              <w:t>52602</w:t>
+            </w:r>
           </w:p>
         </w:tc>
       </w:tr>
@@ -1078,7 +1345,25 @@
                 <w:color w:val="000000" w:themeColor="text1"/>
                 <w:lang w:val="en-US"/>
               </w:rPr>
-              <w:t xml:space="preserve"> (in ms)</w:t>
+              <w:t xml:space="preserve"> (in </w:t>
+            </w:r>
+            <w:proofErr w:type="spellStart"/>
+            <w:r>
+              <w:rPr>
+                <w:b/>
+                <w:color w:val="000000" w:themeColor="text1"/>
+                <w:lang w:val="en-US"/>
+              </w:rPr>
+              <w:t>ms</w:t>
+            </w:r>
+            <w:proofErr w:type="spellEnd"/>
+            <w:r>
+              <w:rPr>
+                <w:b/>
+                <w:color w:val="000000" w:themeColor="text1"/>
+                <w:lang w:val="en-US"/>
+              </w:rPr>
+              <w:t>)</w:t>
             </w:r>
           </w:p>
         </w:tc>
@@ -1094,6 +1379,13 @@
                 <w:lang w:val="en-US"/>
               </w:rPr>
             </w:pPr>
+            <w:r>
+              <w:rPr>
+                <w:color w:val="000000" w:themeColor="text1"/>
+                <w:lang w:val="en-US"/>
+              </w:rPr>
+              <w:t>103622</w:t>
+            </w:r>
           </w:p>
         </w:tc>
         <w:tc>
@@ -1108,6 +1400,13 @@
                 <w:lang w:val="en-US"/>
               </w:rPr>
             </w:pPr>
+            <w:r>
+              <w:rPr>
+                <w:color w:val="000000" w:themeColor="text1"/>
+                <w:lang w:val="en-US"/>
+              </w:rPr>
+              <w:t>39868</w:t>
+            </w:r>
           </w:p>
         </w:tc>
         <w:tc>
@@ -1122,6 +1421,13 @@
                 <w:lang w:val="en-US"/>
               </w:rPr>
             </w:pPr>
+            <w:r>
+              <w:rPr>
+                <w:color w:val="000000" w:themeColor="text1"/>
+                <w:lang w:val="en-US"/>
+              </w:rPr>
+              <w:t>18703</w:t>
+            </w:r>
           </w:p>
         </w:tc>
         <w:tc>
@@ -1136,6 +1442,13 @@
                 <w:lang w:val="en-US"/>
               </w:rPr>
             </w:pPr>
+            <w:r>
+              <w:rPr>
+                <w:color w:val="000000" w:themeColor="text1"/>
+                <w:lang w:val="en-US"/>
+              </w:rPr>
+              <w:t>9395</w:t>
+            </w:r>
           </w:p>
         </w:tc>
       </w:tr>
@@ -1201,7 +1514,7 @@
 </file>
 
 <file path=word/endnotes.xml><?xml version="1.0" encoding="utf-8"?>
-<w:endnotes xmlns:wpc="http://schemas.microsoft.com/office/word/2010/wordprocessingCanvas" xmlns:cx="http://schemas.microsoft.com/office/drawing/2014/chartex" xmlns:cx1="http://schemas.microsoft.com/office/drawing/2015/9/8/chartex" xmlns:mc="http://schemas.openxmlformats.org/markup-compatibility/2006" xmlns:o="urn:schemas-microsoft-com:office:office" xmlns:r="http://schemas.openxmlformats.org/officeDocument/2006/relationships" xmlns:m="http://schemas.openxmlformats.org/officeDocument/2006/math" xmlns:v="urn:schemas-microsoft-com:vml" xmlns:wp14="http://schemas.microsoft.com/office/word/2010/wordprocessingDrawing" xmlns:wp="http://schemas.openxmlformats.org/drawingml/2006/wordprocessingDrawing" xmlns:w10="urn:schemas-microsoft-com:office:word" xmlns:w="http://schemas.openxmlformats.org/wordprocessingml/2006/main" xmlns:w14="http://schemas.microsoft.com/office/word/2010/wordml" xmlns:w15="http://schemas.microsoft.com/office/word/2012/wordml" xmlns:w16se="http://schemas.microsoft.com/office/word/2015/wordml/symex" xmlns:wpg="http://schemas.microsoft.com/office/word/2010/wordprocessingGroup" xmlns:wpi="http://schemas.microsoft.com/office/word/2010/wordprocessingInk" xmlns:wne="http://schemas.microsoft.com/office/word/2006/wordml" xmlns:wps="http://schemas.microsoft.com/office/word/2010/wordprocessingShape" mc:Ignorable="w14 w15 w16se wp14">
+<w:endnotes xmlns:wpc="http://schemas.microsoft.com/office/word/2010/wordprocessingCanvas" xmlns:cx="http://schemas.microsoft.com/office/drawing/2014/chartex" xmlns:cx1="http://schemas.microsoft.com/office/drawing/2015/9/8/chartex" xmlns:cx2="http://schemas.microsoft.com/office/drawing/2015/10/21/chartex" xmlns:cx3="http://schemas.microsoft.com/office/drawing/2016/5/9/chartex" xmlns:cx4="http://schemas.microsoft.com/office/drawing/2016/5/10/chartex" xmlns:cx5="http://schemas.microsoft.com/office/drawing/2016/5/11/chartex" xmlns:cx6="http://schemas.microsoft.com/office/drawing/2016/5/12/chartex" xmlns:cx7="http://schemas.microsoft.com/office/drawing/2016/5/13/chartex" xmlns:cx8="http://schemas.microsoft.com/office/drawing/2016/5/14/chartex" xmlns:mc="http://schemas.openxmlformats.org/markup-compatibility/2006" xmlns:aink="http://schemas.microsoft.com/office/drawing/2016/ink" xmlns:am3d="http://schemas.microsoft.com/office/drawing/2017/model3d" xmlns:o="urn:schemas-microsoft-com:office:office" xmlns:r="http://schemas.openxmlformats.org/officeDocument/2006/relationships" xmlns:m="http://schemas.openxmlformats.org/officeDocument/2006/math" xmlns:v="urn:schemas-microsoft-com:vml" xmlns:wp14="http://schemas.microsoft.com/office/word/2010/wordprocessingDrawing" xmlns:wp="http://schemas.openxmlformats.org/drawingml/2006/wordprocessingDrawing" xmlns:w10="urn:schemas-microsoft-com:office:word" xmlns:w="http://schemas.openxmlformats.org/wordprocessingml/2006/main" xmlns:w14="http://schemas.microsoft.com/office/word/2010/wordml" xmlns:w15="http://schemas.microsoft.com/office/word/2012/wordml" xmlns:w16cex="http://schemas.microsoft.com/office/word/2018/wordml/cex" xmlns:w16cid="http://schemas.microsoft.com/office/word/2016/wordml/cid" xmlns:w16="http://schemas.microsoft.com/office/word/2018/wordml" xmlns:w16se="http://schemas.microsoft.com/office/word/2015/wordml/symex" xmlns:wpg="http://schemas.microsoft.com/office/word/2010/wordprocessingGroup" xmlns:wpi="http://schemas.microsoft.com/office/word/2010/wordprocessingInk" xmlns:wne="http://schemas.microsoft.com/office/word/2006/wordml" xmlns:wps="http://schemas.microsoft.com/office/word/2010/wordprocessingShape" mc:Ignorable="w14 w15 w16se w16cid w16 w16cex wp14">
   <w:endnote w:type="separator" w:id="-1">
     <w:p>
       <w:pPr>
@@ -1226,7 +1539,7 @@
 </file>
 
 <file path=word/footnotes.xml><?xml version="1.0" encoding="utf-8"?>
-<w:footnotes xmlns:wpc="http://schemas.microsoft.com/office/word/2010/wordprocessingCanvas" xmlns:cx="http://schemas.microsoft.com/office/drawing/2014/chartex" xmlns:cx1="http://schemas.microsoft.com/office/drawing/2015/9/8/chartex" xmlns:mc="http://schemas.openxmlformats.org/markup-compatibility/2006" xmlns:o="urn:schemas-microsoft-com:office:office" xmlns:r="http://schemas.openxmlformats.org/officeDocument/2006/relationships" xmlns:m="http://schemas.openxmlformats.org/officeDocument/2006/math" xmlns:v="urn:schemas-microsoft-com:vml" xmlns:wp14="http://schemas.microsoft.com/office/word/2010/wordprocessingDrawing" xmlns:wp="http://schemas.openxmlformats.org/drawingml/2006/wordprocessingDrawing" xmlns:w10="urn:schemas-microsoft-com:office:word" xmlns:w="http://schemas.openxmlformats.org/wordprocessingml/2006/main" xmlns:w14="http://schemas.microsoft.com/office/word/2010/wordml" xmlns:w15="http://schemas.microsoft.com/office/word/2012/wordml" xmlns:w16se="http://schemas.microsoft.com/office/word/2015/wordml/symex" xmlns:wpg="http://schemas.microsoft.com/office/word/2010/wordprocessingGroup" xmlns:wpi="http://schemas.microsoft.com/office/word/2010/wordprocessingInk" xmlns:wne="http://schemas.microsoft.com/office/word/2006/wordml" xmlns:wps="http://schemas.microsoft.com/office/word/2010/wordprocessingShape" mc:Ignorable="w14 w15 w16se wp14">
+<w:footnotes xmlns:wpc="http://schemas.microsoft.com/office/word/2010/wordprocessingCanvas" xmlns:cx="http://schemas.microsoft.com/office/drawing/2014/chartex" xmlns:cx1="http://schemas.microsoft.com/office/drawing/2015/9/8/chartex" xmlns:cx2="http://schemas.microsoft.com/office/drawing/2015/10/21/chartex" xmlns:cx3="http://schemas.microsoft.com/office/drawing/2016/5/9/chartex" xmlns:cx4="http://schemas.microsoft.com/office/drawing/2016/5/10/chartex" xmlns:cx5="http://schemas.microsoft.com/office/drawing/2016/5/11/chartex" xmlns:cx6="http://schemas.microsoft.com/office/drawing/2016/5/12/chartex" xmlns:cx7="http://schemas.microsoft.com/office/drawing/2016/5/13/chartex" xmlns:cx8="http://schemas.microsoft.com/office/drawing/2016/5/14/chartex" xmlns:mc="http://schemas.openxmlformats.org/markup-compatibility/2006" xmlns:aink="http://schemas.microsoft.com/office/drawing/2016/ink" xmlns:am3d="http://schemas.microsoft.com/office/drawing/2017/model3d" xmlns:o="urn:schemas-microsoft-com:office:office" xmlns:r="http://schemas.openxmlformats.org/officeDocument/2006/relationships" xmlns:m="http://schemas.openxmlformats.org/officeDocument/2006/math" xmlns:v="urn:schemas-microsoft-com:vml" xmlns:wp14="http://schemas.microsoft.com/office/word/2010/wordprocessingDrawing" xmlns:wp="http://schemas.openxmlformats.org/drawingml/2006/wordprocessingDrawing" xmlns:w10="urn:schemas-microsoft-com:office:word" xmlns:w="http://schemas.openxmlformats.org/wordprocessingml/2006/main" xmlns:w14="http://schemas.microsoft.com/office/word/2010/wordml" xmlns:w15="http://schemas.microsoft.com/office/word/2012/wordml" xmlns:w16cex="http://schemas.microsoft.com/office/word/2018/wordml/cex" xmlns:w16cid="http://schemas.microsoft.com/office/word/2016/wordml/cid" xmlns:w16="http://schemas.microsoft.com/office/word/2018/wordml" xmlns:w16se="http://schemas.microsoft.com/office/word/2015/wordml/symex" xmlns:wpg="http://schemas.microsoft.com/office/word/2010/wordprocessingGroup" xmlns:wpi="http://schemas.microsoft.com/office/word/2010/wordprocessingInk" xmlns:wne="http://schemas.microsoft.com/office/word/2006/wordml" xmlns:wps="http://schemas.microsoft.com/office/word/2010/wordprocessingShape" mc:Ignorable="w14 w15 w16se w16cid w16 w16cex wp14">
   <w:footnote w:type="separator" w:id="-1">
     <w:p>
       <w:pPr>
@@ -1251,7 +1564,7 @@
 </file>
 
 <file path=word/numbering.xml><?xml version="1.0" encoding="utf-8"?>
-<w:numbering xmlns:wpc="http://schemas.microsoft.com/office/word/2010/wordprocessingCanvas" xmlns:cx="http://schemas.microsoft.com/office/drawing/2014/chartex" xmlns:cx1="http://schemas.microsoft.com/office/drawing/2015/9/8/chartex" xmlns:mc="http://schemas.openxmlformats.org/markup-compatibility/2006" xmlns:o="urn:schemas-microsoft-com:office:office" xmlns:r="http://schemas.openxmlformats.org/officeDocument/2006/relationships" xmlns:m="http://schemas.openxmlformats.org/officeDocument/2006/math" xmlns:v="urn:schemas-microsoft-com:vml" xmlns:wp14="http://schemas.microsoft.com/office/word/2010/wordprocessingDrawing" xmlns:wp="http://schemas.openxmlformats.org/drawingml/2006/wordprocessingDrawing" xmlns:w10="urn:schemas-microsoft-com:office:word" xmlns:w="http://schemas.openxmlformats.org/wordprocessingml/2006/main" xmlns:w14="http://schemas.microsoft.com/office/word/2010/wordml" xmlns:w15="http://schemas.microsoft.com/office/word/2012/wordml" xmlns:w16se="http://schemas.microsoft.com/office/word/2015/wordml/symex" xmlns:wpg="http://schemas.microsoft.com/office/word/2010/wordprocessingGroup" xmlns:wpi="http://schemas.microsoft.com/office/word/2010/wordprocessingInk" xmlns:wne="http://schemas.microsoft.com/office/word/2006/wordml" xmlns:wps="http://schemas.microsoft.com/office/word/2010/wordprocessingShape" mc:Ignorable="w14 w15 w16se wp14">
+<w:numbering xmlns:wpc="http://schemas.microsoft.com/office/word/2010/wordprocessingCanvas" xmlns:cx="http://schemas.microsoft.com/office/drawing/2014/chartex" xmlns:cx1="http://schemas.microsoft.com/office/drawing/2015/9/8/chartex" xmlns:cx2="http://schemas.microsoft.com/office/drawing/2015/10/21/chartex" xmlns:cx3="http://schemas.microsoft.com/office/drawing/2016/5/9/chartex" xmlns:cx4="http://schemas.microsoft.com/office/drawing/2016/5/10/chartex" xmlns:cx5="http://schemas.microsoft.com/office/drawing/2016/5/11/chartex" xmlns:cx6="http://schemas.microsoft.com/office/drawing/2016/5/12/chartex" xmlns:cx7="http://schemas.microsoft.com/office/drawing/2016/5/13/chartex" xmlns:cx8="http://schemas.microsoft.com/office/drawing/2016/5/14/chartex" xmlns:mc="http://schemas.openxmlformats.org/markup-compatibility/2006" xmlns:aink="http://schemas.microsoft.com/office/drawing/2016/ink" xmlns:am3d="http://schemas.microsoft.com/office/drawing/2017/model3d" xmlns:o="urn:schemas-microsoft-com:office:office" xmlns:r="http://schemas.openxmlformats.org/officeDocument/2006/relationships" xmlns:m="http://schemas.openxmlformats.org/officeDocument/2006/math" xmlns:v="urn:schemas-microsoft-com:vml" xmlns:wp14="http://schemas.microsoft.com/office/word/2010/wordprocessingDrawing" xmlns:wp="http://schemas.openxmlformats.org/drawingml/2006/wordprocessingDrawing" xmlns:w10="urn:schemas-microsoft-com:office:word" xmlns:w="http://schemas.openxmlformats.org/wordprocessingml/2006/main" xmlns:w14="http://schemas.microsoft.com/office/word/2010/wordml" xmlns:w15="http://schemas.microsoft.com/office/word/2012/wordml" xmlns:w16cex="http://schemas.microsoft.com/office/word/2018/wordml/cex" xmlns:w16cid="http://schemas.microsoft.com/office/word/2016/wordml/cid" xmlns:w16="http://schemas.microsoft.com/office/word/2018/wordml" xmlns:w16se="http://schemas.microsoft.com/office/word/2015/wordml/symex" xmlns:wpg="http://schemas.microsoft.com/office/word/2010/wordprocessingGroup" xmlns:wpi="http://schemas.microsoft.com/office/word/2010/wordprocessingInk" xmlns:wne="http://schemas.microsoft.com/office/word/2006/wordml" xmlns:wps="http://schemas.microsoft.com/office/word/2010/wordprocessingShape" mc:Ignorable="w14 w15 w16se w16cid w16 w16cex wp14">
   <w:abstractNum w:abstractNumId="0" w15:restartNumberingAfterBreak="0">
     <w:nsid w:val="5AA47C4D"/>
     <w:multiLevelType w:val="hybridMultilevel"/>
@@ -1466,7 +1779,7 @@
 </file>
 
 <file path=word/styles.xml><?xml version="1.0" encoding="utf-8"?>
-<w:styles xmlns:mc="http://schemas.openxmlformats.org/markup-compatibility/2006" xmlns:r="http://schemas.openxmlformats.org/officeDocument/2006/relationships" xmlns:w="http://schemas.openxmlformats.org/wordprocessingml/2006/main" xmlns:w14="http://schemas.microsoft.com/office/word/2010/wordml" xmlns:w15="http://schemas.microsoft.com/office/word/2012/wordml" xmlns:w16se="http://schemas.microsoft.com/office/word/2015/wordml/symex" mc:Ignorable="w14 w15 w16se">
+<w:styles xmlns:mc="http://schemas.openxmlformats.org/markup-compatibility/2006" xmlns:r="http://schemas.openxmlformats.org/officeDocument/2006/relationships" xmlns:w="http://schemas.openxmlformats.org/wordprocessingml/2006/main" xmlns:w14="http://schemas.microsoft.com/office/word/2010/wordml" xmlns:w15="http://schemas.microsoft.com/office/word/2012/wordml" xmlns:w16cex="http://schemas.microsoft.com/office/word/2018/wordml/cex" xmlns:w16cid="http://schemas.microsoft.com/office/word/2016/wordml/cid" xmlns:w16="http://schemas.microsoft.com/office/word/2018/wordml" xmlns:w16se="http://schemas.microsoft.com/office/word/2015/wordml/symex" mc:Ignorable="w14 w15 w16se w16cid w16 w16cex">
   <w:docDefaults>
     <w:rPrDefault>
       <w:rPr>
@@ -1482,7 +1795,7 @@
       </w:pPr>
     </w:pPrDefault>
   </w:docDefaults>
-  <w:latentStyles w:defLockedState="0" w:defUIPriority="99" w:defSemiHidden="0" w:defUnhideWhenUsed="0" w:defQFormat="0" w:count="371">
+  <w:latentStyles w:defLockedState="0" w:defUIPriority="99" w:defSemiHidden="0" w:defUnhideWhenUsed="0" w:defQFormat="0" w:count="376">
     <w:lsdException w:name="Normal" w:uiPriority="0" w:qFormat="1"/>
     <w:lsdException w:name="heading 1" w:uiPriority="9" w:qFormat="1"/>
     <w:lsdException w:name="heading 2" w:semiHidden="1" w:uiPriority="9" w:unhideWhenUsed="1" w:qFormat="1"/>
@@ -1588,7 +1901,6 @@
     <w:lsdException w:name="HTML Sample" w:semiHidden="1" w:unhideWhenUsed="1"/>
     <w:lsdException w:name="HTML Typewriter" w:semiHidden="1" w:unhideWhenUsed="1"/>
     <w:lsdException w:name="HTML Variable" w:semiHidden="1" w:unhideWhenUsed="1"/>
-    <w:lsdException w:name="Normal Table" w:semiHidden="1" w:unhideWhenUsed="1"/>
     <w:lsdException w:name="annotation subject" w:semiHidden="1" w:unhideWhenUsed="1"/>
     <w:lsdException w:name="No List" w:semiHidden="1" w:unhideWhenUsed="1"/>
     <w:lsdException w:name="Outline List 1" w:semiHidden="1" w:unhideWhenUsed="1"/>
@@ -1631,11 +1943,8 @@
     <w:lsdException w:name="Table Contemporary" w:semiHidden="1" w:unhideWhenUsed="1"/>
     <w:lsdException w:name="Table Elegant" w:semiHidden="1" w:unhideWhenUsed="1"/>
     <w:lsdException w:name="Table Professional" w:semiHidden="1" w:unhideWhenUsed="1"/>
-    <w:lsdException w:name="Table Subtle 1" w:semiHidden="1" w:unhideWhenUsed="1"/>
     <w:lsdException w:name="Table Subtle 2" w:semiHidden="1" w:unhideWhenUsed="1"/>
     <w:lsdException w:name="Table Web 1" w:semiHidden="1" w:unhideWhenUsed="1"/>
-    <w:lsdException w:name="Table Web 2" w:semiHidden="1" w:unhideWhenUsed="1"/>
-    <w:lsdException w:name="Table Web 3" w:semiHidden="1" w:unhideWhenUsed="1"/>
     <w:lsdException w:name="Balloon Text" w:semiHidden="1" w:unhideWhenUsed="1"/>
     <w:lsdException w:name="Table Grid" w:uiPriority="39"/>
     <w:lsdException w:name="Table Theme" w:semiHidden="1" w:unhideWhenUsed="1"/>
@@ -1854,18 +2163,23 @@
     <w:lsdException w:name="List Table 5 Dark Accent 6" w:uiPriority="50"/>
     <w:lsdException w:name="List Table 6 Colorful Accent 6" w:uiPriority="51"/>
     <w:lsdException w:name="List Table 7 Colorful Accent 6" w:uiPriority="52"/>
+    <w:lsdException w:name="Mention" w:semiHidden="1" w:unhideWhenUsed="1"/>
+    <w:lsdException w:name="Smart Hyperlink" w:semiHidden="1" w:unhideWhenUsed="1"/>
+    <w:lsdException w:name="Hashtag" w:semiHidden="1" w:unhideWhenUsed="1"/>
+    <w:lsdException w:name="Unresolved Mention" w:semiHidden="1" w:unhideWhenUsed="1"/>
+    <w:lsdException w:name="Smart Link" w:semiHidden="1" w:unhideWhenUsed="1"/>
   </w:latentStyles>
-  <w:style w:type="paragraph" w:default="1" w:styleId="Normale">
+  <w:style w:type="paragraph" w:default="1" w:styleId="Normal">
     <w:name w:val="Normal"/>
     <w:qFormat/>
   </w:style>
-  <w:style w:type="character" w:default="1" w:styleId="Carpredefinitoparagrafo">
+  <w:style w:type="character" w:default="1" w:styleId="DefaultParagraphFont">
     <w:name w:val="Default Paragraph Font"/>
     <w:uiPriority w:val="1"/>
     <w:semiHidden/>
     <w:unhideWhenUsed/>
   </w:style>
-  <w:style w:type="table" w:default="1" w:styleId="Tabellanormale">
+  <w:style w:type="table" w:default="1" w:styleId="TableNormal">
     <w:name w:val="Normal Table"/>
     <w:uiPriority w:val="99"/>
     <w:semiHidden/>
@@ -1880,15 +2194,15 @@
       </w:tblCellMar>
     </w:tblPr>
   </w:style>
-  <w:style w:type="numbering" w:default="1" w:styleId="Nessunelenco">
+  <w:style w:type="numbering" w:default="1" w:styleId="NoList">
     <w:name w:val="No List"/>
     <w:uiPriority w:val="99"/>
     <w:semiHidden/>
     <w:unhideWhenUsed/>
   </w:style>
-  <w:style w:type="paragraph" w:styleId="Paragrafoelenco">
+  <w:style w:type="paragraph" w:styleId="ListParagraph">
     <w:name w:val="List Paragraph"/>
-    <w:basedOn w:val="Normale"/>
+    <w:basedOn w:val="Normal"/>
     <w:uiPriority w:val="34"/>
     <w:qFormat/>
     <w:rsid w:val="00A9006E"/>
@@ -1897,9 +2211,9 @@
       <w:contextualSpacing/>
     </w:pPr>
   </w:style>
-  <w:style w:type="table" w:styleId="Grigliatabella">
+  <w:style w:type="table" w:styleId="TableGrid">
     <w:name w:val="Table Grid"/>
-    <w:basedOn w:val="Tabellanormale"/>
+    <w:basedOn w:val="TableNormal"/>
     <w:uiPriority w:val="39"/>
     <w:rsid w:val="00A9006E"/>
     <w:pPr>
@@ -1916,10 +2230,10 @@
       </w:tblBorders>
     </w:tblPr>
   </w:style>
-  <w:style w:type="paragraph" w:styleId="Testofumetto">
+  <w:style w:type="paragraph" w:styleId="BalloonText">
     <w:name w:val="Balloon Text"/>
-    <w:basedOn w:val="Normale"/>
-    <w:link w:val="TestofumettoCarattere"/>
+    <w:basedOn w:val="Normal"/>
+    <w:link w:val="BalloonTextChar"/>
     <w:uiPriority w:val="99"/>
     <w:semiHidden/>
     <w:unhideWhenUsed/>
@@ -1933,10 +2247,10 @@
       <w:szCs w:val="18"/>
     </w:rPr>
   </w:style>
-  <w:style w:type="character" w:customStyle="1" w:styleId="TestofumettoCarattere">
-    <w:name w:val="Testo fumetto Carattere"/>
-    <w:basedOn w:val="Carpredefinitoparagrafo"/>
-    <w:link w:val="Testofumetto"/>
+  <w:style w:type="character" w:customStyle="1" w:styleId="BalloonTextChar">
+    <w:name w:val="Balloon Text Char"/>
+    <w:basedOn w:val="DefaultParagraphFont"/>
+    <w:link w:val="BalloonText"/>
     <w:uiPriority w:val="99"/>
     <w:semiHidden/>
     <w:rsid w:val="003F3541"/>
@@ -1946,10 +2260,10 @@
       <w:szCs w:val="18"/>
     </w:rPr>
   </w:style>
-  <w:style w:type="paragraph" w:styleId="Intestazione">
+  <w:style w:type="paragraph" w:styleId="Header">
     <w:name w:val="header"/>
-    <w:basedOn w:val="Normale"/>
-    <w:link w:val="IntestazioneCarattere"/>
+    <w:basedOn w:val="Normal"/>
+    <w:link w:val="HeaderChar"/>
     <w:uiPriority w:val="99"/>
     <w:unhideWhenUsed/>
     <w:rsid w:val="001A5EF4"/>
@@ -1961,17 +2275,17 @@
       <w:spacing w:after="0" w:line="240" w:lineRule="auto"/>
     </w:pPr>
   </w:style>
-  <w:style w:type="character" w:customStyle="1" w:styleId="IntestazioneCarattere">
-    <w:name w:val="Intestazione Carattere"/>
-    <w:basedOn w:val="Carpredefinitoparagrafo"/>
-    <w:link w:val="Intestazione"/>
+  <w:style w:type="character" w:customStyle="1" w:styleId="HeaderChar">
+    <w:name w:val="Header Char"/>
+    <w:basedOn w:val="DefaultParagraphFont"/>
+    <w:link w:val="Header"/>
     <w:uiPriority w:val="99"/>
     <w:rsid w:val="001A5EF4"/>
   </w:style>
-  <w:style w:type="paragraph" w:styleId="Pidipagina">
+  <w:style w:type="paragraph" w:styleId="Footer">
     <w:name w:val="footer"/>
-    <w:basedOn w:val="Normale"/>
-    <w:link w:val="PidipaginaCarattere"/>
+    <w:basedOn w:val="Normal"/>
+    <w:link w:val="FooterChar"/>
     <w:uiPriority w:val="99"/>
     <w:unhideWhenUsed/>
     <w:rsid w:val="001A5EF4"/>
@@ -1983,10 +2297,10 @@
       <w:spacing w:after="0" w:line="240" w:lineRule="auto"/>
     </w:pPr>
   </w:style>
-  <w:style w:type="character" w:customStyle="1" w:styleId="PidipaginaCarattere">
-    <w:name w:val="Piè di pagina Carattere"/>
-    <w:basedOn w:val="Carpredefinitoparagrafo"/>
-    <w:link w:val="Pidipagina"/>
+  <w:style w:type="character" w:customStyle="1" w:styleId="FooterChar">
+    <w:name w:val="Footer Char"/>
+    <w:basedOn w:val="DefaultParagraphFont"/>
+    <w:link w:val="Footer"/>
     <w:uiPriority w:val="99"/>
     <w:rsid w:val="001A5EF4"/>
   </w:style>

</xml_diff>